<commit_message>
Update Ch3 Self Organizing Teams Demo.docx
</commit_message>
<xml_diff>
--- a/Ch3 Self Organizing Teams Demo.docx
+++ b/Ch3 Self Organizing Teams Demo.docx
@@ -1,6 +1,6 @@
 
 <file path=word/document.xml><?xml version="1.0" encoding="utf-8"?>
-<w:document xmlns:wpc="http://schemas.microsoft.com/office/word/2010/wordprocessingCanvas" xmlns:cx="http://schemas.microsoft.com/office/drawing/2014/chartex" xmlns:cx1="http://schemas.microsoft.com/office/drawing/2015/9/8/chartex" xmlns:cx2="http://schemas.microsoft.com/office/drawing/2015/10/21/chartex" xmlns:cx3="http://schemas.microsoft.com/office/drawing/2016/5/9/chartex" xmlns:cx4="http://schemas.microsoft.com/office/drawing/2016/5/10/chartex" xmlns:cx5="http://schemas.microsoft.com/office/drawing/2016/5/11/chartex" xmlns:cx6="http://schemas.microsoft.com/office/drawing/2016/5/12/chartex" xmlns:cx7="http://schemas.microsoft.com/office/drawing/2016/5/13/chartex" xmlns:cx8="http://schemas.microsoft.com/office/drawing/2016/5/14/chartex" xmlns:mc="http://schemas.openxmlformats.org/markup-compatibility/2006" xmlns:aink="http://schemas.microsoft.com/office/drawing/2016/ink" xmlns:am3d="http://schemas.microsoft.com/office/drawing/2017/model3d" xmlns:o="urn:schemas-microsoft-com:office:office" xmlns:r="http://schemas.openxmlformats.org/officeDocument/2006/relationships" xmlns:m="http://schemas.openxmlformats.org/officeDocument/2006/math" xmlns:v="urn:schemas-microsoft-com:vml" xmlns:wp14="http://schemas.microsoft.com/office/word/2010/wordprocessingDrawing" xmlns:wp="http://schemas.openxmlformats.org/drawingml/2006/wordprocessingDrawing" xmlns:w10="urn:schemas-microsoft-com:office:word" xmlns:w="http://schemas.openxmlformats.org/wordprocessingml/2006/main" xmlns:w14="http://schemas.microsoft.com/office/word/2010/wordml" xmlns:w15="http://schemas.microsoft.com/office/word/2012/wordml" xmlns:w16cex="http://schemas.microsoft.com/office/word/2018/wordml/cex" xmlns:w16cid="http://schemas.microsoft.com/office/word/2016/wordml/cid" xmlns:w16="http://schemas.microsoft.com/office/word/2018/wordml" xmlns:w16se="http://schemas.microsoft.com/office/word/2015/wordml/symex" xmlns:wpg="http://schemas.microsoft.com/office/word/2010/wordprocessingGroup" xmlns:wpi="http://schemas.microsoft.com/office/word/2010/wordprocessingInk" xmlns:wne="http://schemas.microsoft.com/office/word/2006/wordml" xmlns:wps="http://schemas.microsoft.com/office/word/2010/wordprocessingShape" mc:Ignorable="w14 w15 w16se w16cid w16 w16cex wp14">
+<w:document xmlns:wpc="http://schemas.microsoft.com/office/word/2010/wordprocessingCanvas" xmlns:cx="http://schemas.microsoft.com/office/drawing/2014/chartex" xmlns:cx1="http://schemas.microsoft.com/office/drawing/2015/9/8/chartex" xmlns:cx2="http://schemas.microsoft.com/office/drawing/2015/10/21/chartex" xmlns:cx3="http://schemas.microsoft.com/office/drawing/2016/5/9/chartex" xmlns:cx4="http://schemas.microsoft.com/office/drawing/2016/5/10/chartex" xmlns:cx5="http://schemas.microsoft.com/office/drawing/2016/5/11/chartex" xmlns:cx6="http://schemas.microsoft.com/office/drawing/2016/5/12/chartex" xmlns:cx7="http://schemas.microsoft.com/office/drawing/2016/5/13/chartex" xmlns:cx8="http://schemas.microsoft.com/office/drawing/2016/5/14/chartex" xmlns:mc="http://schemas.openxmlformats.org/markup-compatibility/2006" xmlns:aink="http://schemas.microsoft.com/office/drawing/2016/ink" xmlns:am3d="http://schemas.microsoft.com/office/drawing/2017/model3d" xmlns:o="urn:schemas-microsoft-com:office:office" xmlns:r="http://schemas.openxmlformats.org/officeDocument/2006/relationships" xmlns:m="http://schemas.openxmlformats.org/officeDocument/2006/math" xmlns:v="urn:schemas-microsoft-com:vml" xmlns:wp14="http://schemas.microsoft.com/office/word/2010/wordprocessingDrawing" xmlns:wp="http://schemas.openxmlformats.org/drawingml/2006/wordprocessingDrawing" xmlns:w10="urn:schemas-microsoft-com:office:word" xmlns:w="http://schemas.openxmlformats.org/wordprocessingml/2006/main" xmlns:w14="http://schemas.microsoft.com/office/word/2010/wordml" xmlns:w15="http://schemas.microsoft.com/office/word/2012/wordml" xmlns:w16cid="http://schemas.microsoft.com/office/word/2016/wordml/cid" xmlns:w16se="http://schemas.microsoft.com/office/word/2015/wordml/symex" xmlns:wpg="http://schemas.microsoft.com/office/word/2010/wordprocessingGroup" xmlns:wpi="http://schemas.microsoft.com/office/word/2010/wordprocessingInk" xmlns:wne="http://schemas.microsoft.com/office/word/2006/wordml" xmlns:wps="http://schemas.microsoft.com/office/word/2010/wordprocessingShape" mc:Ignorable="w14 w15 w16se w16cid wp14">
   <w:body>
     <w:p>
       <w:pPr>
@@ -56,8 +56,13 @@
         </w:numPr>
       </w:pPr>
       <w:r>
-        <w:t>Create three sprints for your project based on these time lines</w:t>
-      </w:r>
+        <w:t xml:space="preserve">Create three sprints for your project based on these </w:t>
+      </w:r>
+      <w:proofErr w:type="gramStart"/>
+      <w:r>
+        <w:t>time lines</w:t>
+      </w:r>
+      <w:proofErr w:type="gramEnd"/>
     </w:p>
     <w:p>
       <w:pPr>
@@ -196,7 +201,7 @@
       <w:r>
         <w:t xml:space="preserve"> </w:t>
       </w:r>
-      <w:hyperlink w:history="1" r:id="rId7">
+      <w:hyperlink r:id="rId7" w:history="1">
         <w:r>
           <w:rPr>
             <w:rStyle w:val="Hyperlink"/>
@@ -245,6 +250,17 @@
       <w:pPr>
         <w:pStyle w:val="ListParagraph"/>
         <w:numPr>
+          <w:ilvl w:val="2"/>
+          <w:numId w:val="10"/>
+        </w:numPr>
+      </w:pPr>
+      <w:bookmarkStart w:id="0" w:name="_GoBack"/>
+      <w:bookmarkEnd w:id="0"/>
+    </w:p>
+    <w:p>
+      <w:pPr>
+        <w:pStyle w:val="ListParagraph"/>
+        <w:numPr>
           <w:ilvl w:val="1"/>
           <w:numId w:val="10"/>
         </w:numPr>
@@ -257,6 +273,15 @@
       <w:pPr>
         <w:pStyle w:val="ListParagraph"/>
         <w:numPr>
+          <w:ilvl w:val="2"/>
+          <w:numId w:val="10"/>
+        </w:numPr>
+      </w:pPr>
+    </w:p>
+    <w:p>
+      <w:pPr>
+        <w:pStyle w:val="ListParagraph"/>
+        <w:numPr>
           <w:ilvl w:val="1"/>
           <w:numId w:val="10"/>
         </w:numPr>
@@ -264,6 +289,15 @@
       <w:r>
         <w:t>Why this is important to a business.</w:t>
       </w:r>
+    </w:p>
+    <w:p>
+      <w:pPr>
+        <w:pStyle w:val="ListParagraph"/>
+        <w:numPr>
+          <w:ilvl w:val="2"/>
+          <w:numId w:val="10"/>
+        </w:numPr>
+      </w:pPr>
     </w:p>
     <w:p>
       <w:pPr>
@@ -328,12 +362,7 @@
         <w:t>Use GitHub to organize your document submissions and project backlog</w:t>
       </w:r>
       <w:r>
-        <w:t xml:space="preserve"> (</w:t>
-      </w:r>
-      <w:bookmarkStart w:name="_GoBack" w:id="0"/>
-      <w:bookmarkEnd w:id="0"/>
-      <w:r>
-        <w:t>boards)</w:t>
+        <w:t xml:space="preserve"> (boards)</w:t>
       </w:r>
       <w:r>
         <w:t xml:space="preserve"> and status</w:t>
@@ -358,11 +387,20 @@
           <w:ilvl w:val="1"/>
           <w:numId w:val="10"/>
         </w:numPr>
-        <w:rPr/>
-      </w:pPr>
-      <w:r>
-        <w:rPr/>
-        <w:t>Add me (LeeCottrellPTC) as a contributor as well.</w:t>
+      </w:pPr>
+      <w:r>
+        <w:t>Add me (</w:t>
+      </w:r>
+      <w:proofErr w:type="spellStart"/>
+      <w:r>
+        <w:t>LeeCottrellPTC</w:t>
+      </w:r>
+      <w:proofErr w:type="spellEnd"/>
+      <w:r>
+        <w:t>) as a contributor as well.</w:t>
+      </w:r>
+      <w:r>
+        <w:t xml:space="preserve"> [TO DO]</w:t>
       </w:r>
     </w:p>
     <w:p>
@@ -488,7 +526,7 @@
     <w:sectPr>
       <w:headerReference w:type="default" r:id="rId8"/>
       <w:footerReference w:type="default" r:id="rId9"/>
-      <w:pgSz w:w="12240" w:h="15840" w:orient="portrait"/>
+      <w:pgSz w:w="12240" w:h="15840"/>
       <w:pgMar w:top="720" w:right="720" w:bottom="720" w:left="720" w:header="720" w:footer="720" w:gutter="0"/>
       <w:cols w:space="720"/>
       <w:docGrid w:linePitch="360"/>
@@ -498,7 +536,7 @@
 </file>
 
 <file path=word/endnotes.xml><?xml version="1.0" encoding="utf-8"?>
-<w:endnotes xmlns:wpc="http://schemas.microsoft.com/office/word/2010/wordprocessingCanvas" xmlns:cx="http://schemas.microsoft.com/office/drawing/2014/chartex" xmlns:cx1="http://schemas.microsoft.com/office/drawing/2015/9/8/chartex" xmlns:cx2="http://schemas.microsoft.com/office/drawing/2015/10/21/chartex" xmlns:cx3="http://schemas.microsoft.com/office/drawing/2016/5/9/chartex" xmlns:cx4="http://schemas.microsoft.com/office/drawing/2016/5/10/chartex" xmlns:cx5="http://schemas.microsoft.com/office/drawing/2016/5/11/chartex" xmlns:cx6="http://schemas.microsoft.com/office/drawing/2016/5/12/chartex" xmlns:cx7="http://schemas.microsoft.com/office/drawing/2016/5/13/chartex" xmlns:cx8="http://schemas.microsoft.com/office/drawing/2016/5/14/chartex" xmlns:mc="http://schemas.openxmlformats.org/markup-compatibility/2006" xmlns:aink="http://schemas.microsoft.com/office/drawing/2016/ink" xmlns:am3d="http://schemas.microsoft.com/office/drawing/2017/model3d" xmlns:o="urn:schemas-microsoft-com:office:office" xmlns:r="http://schemas.openxmlformats.org/officeDocument/2006/relationships" xmlns:m="http://schemas.openxmlformats.org/officeDocument/2006/math" xmlns:v="urn:schemas-microsoft-com:vml" xmlns:wp14="http://schemas.microsoft.com/office/word/2010/wordprocessingDrawing" xmlns:wp="http://schemas.openxmlformats.org/drawingml/2006/wordprocessingDrawing" xmlns:w10="urn:schemas-microsoft-com:office:word" xmlns:w="http://schemas.openxmlformats.org/wordprocessingml/2006/main" xmlns:w14="http://schemas.microsoft.com/office/word/2010/wordml" xmlns:w15="http://schemas.microsoft.com/office/word/2012/wordml" xmlns:w16cex="http://schemas.microsoft.com/office/word/2018/wordml/cex" xmlns:w16cid="http://schemas.microsoft.com/office/word/2016/wordml/cid" xmlns:w16="http://schemas.microsoft.com/office/word/2018/wordml" xmlns:w16se="http://schemas.microsoft.com/office/word/2015/wordml/symex" xmlns:wpg="http://schemas.microsoft.com/office/word/2010/wordprocessingGroup" xmlns:wpi="http://schemas.microsoft.com/office/word/2010/wordprocessingInk" xmlns:wne="http://schemas.microsoft.com/office/word/2006/wordml" xmlns:wps="http://schemas.microsoft.com/office/word/2010/wordprocessingShape" mc:Ignorable="w14 w15 w16se w16cid w16 w16cex wp14">
+<w:endnotes xmlns:wpc="http://schemas.microsoft.com/office/word/2010/wordprocessingCanvas" xmlns:cx="http://schemas.microsoft.com/office/drawing/2014/chartex" xmlns:cx1="http://schemas.microsoft.com/office/drawing/2015/9/8/chartex" xmlns:cx2="http://schemas.microsoft.com/office/drawing/2015/10/21/chartex" xmlns:cx3="http://schemas.microsoft.com/office/drawing/2016/5/9/chartex" xmlns:cx4="http://schemas.microsoft.com/office/drawing/2016/5/10/chartex" xmlns:cx5="http://schemas.microsoft.com/office/drawing/2016/5/11/chartex" xmlns:cx6="http://schemas.microsoft.com/office/drawing/2016/5/12/chartex" xmlns:cx7="http://schemas.microsoft.com/office/drawing/2016/5/13/chartex" xmlns:cx8="http://schemas.microsoft.com/office/drawing/2016/5/14/chartex" xmlns:mc="http://schemas.openxmlformats.org/markup-compatibility/2006" xmlns:aink="http://schemas.microsoft.com/office/drawing/2016/ink" xmlns:am3d="http://schemas.microsoft.com/office/drawing/2017/model3d" xmlns:o="urn:schemas-microsoft-com:office:office" xmlns:r="http://schemas.openxmlformats.org/officeDocument/2006/relationships" xmlns:m="http://schemas.openxmlformats.org/officeDocument/2006/math" xmlns:v="urn:schemas-microsoft-com:vml" xmlns:wp14="http://schemas.microsoft.com/office/word/2010/wordprocessingDrawing" xmlns:wp="http://schemas.openxmlformats.org/drawingml/2006/wordprocessingDrawing" xmlns:w10="urn:schemas-microsoft-com:office:word" xmlns:w="http://schemas.openxmlformats.org/wordprocessingml/2006/main" xmlns:w14="http://schemas.microsoft.com/office/word/2010/wordml" xmlns:w15="http://schemas.microsoft.com/office/word/2012/wordml" xmlns:w16cid="http://schemas.microsoft.com/office/word/2016/wordml/cid" xmlns:w16se="http://schemas.microsoft.com/office/word/2015/wordml/symex" xmlns:wpg="http://schemas.microsoft.com/office/word/2010/wordprocessingGroup" xmlns:wpi="http://schemas.microsoft.com/office/word/2010/wordprocessingInk" xmlns:wne="http://schemas.microsoft.com/office/word/2006/wordml" xmlns:wps="http://schemas.microsoft.com/office/word/2010/wordprocessingShape" mc:Ignorable="w14 w15 w16se w16cid wp14">
   <w:endnote w:type="separator" w:id="-1">
     <w:p>
       <w:pPr>
@@ -523,7 +561,7 @@
 </file>
 
 <file path=word/footer1.xml><?xml version="1.0" encoding="utf-8"?>
-<w:ftr xmlns:wpc="http://schemas.microsoft.com/office/word/2010/wordprocessingCanvas" xmlns:cx="http://schemas.microsoft.com/office/drawing/2014/chartex" xmlns:cx1="http://schemas.microsoft.com/office/drawing/2015/9/8/chartex" xmlns:cx2="http://schemas.microsoft.com/office/drawing/2015/10/21/chartex" xmlns:cx3="http://schemas.microsoft.com/office/drawing/2016/5/9/chartex" xmlns:cx4="http://schemas.microsoft.com/office/drawing/2016/5/10/chartex" xmlns:cx5="http://schemas.microsoft.com/office/drawing/2016/5/11/chartex" xmlns:cx6="http://schemas.microsoft.com/office/drawing/2016/5/12/chartex" xmlns:cx7="http://schemas.microsoft.com/office/drawing/2016/5/13/chartex" xmlns:cx8="http://schemas.microsoft.com/office/drawing/2016/5/14/chartex" xmlns:mc="http://schemas.openxmlformats.org/markup-compatibility/2006" xmlns:aink="http://schemas.microsoft.com/office/drawing/2016/ink" xmlns:am3d="http://schemas.microsoft.com/office/drawing/2017/model3d" xmlns:o="urn:schemas-microsoft-com:office:office" xmlns:r="http://schemas.openxmlformats.org/officeDocument/2006/relationships" xmlns:m="http://schemas.openxmlformats.org/officeDocument/2006/math" xmlns:v="urn:schemas-microsoft-com:vml" xmlns:wp14="http://schemas.microsoft.com/office/word/2010/wordprocessingDrawing" xmlns:wp="http://schemas.openxmlformats.org/drawingml/2006/wordprocessingDrawing" xmlns:w10="urn:schemas-microsoft-com:office:word" xmlns:w="http://schemas.openxmlformats.org/wordprocessingml/2006/main" xmlns:w14="http://schemas.microsoft.com/office/word/2010/wordml" xmlns:w15="http://schemas.microsoft.com/office/word/2012/wordml" xmlns:w16cex="http://schemas.microsoft.com/office/word/2018/wordml/cex" xmlns:w16cid="http://schemas.microsoft.com/office/word/2016/wordml/cid" xmlns:w16="http://schemas.microsoft.com/office/word/2018/wordml" xmlns:w16se="http://schemas.microsoft.com/office/word/2015/wordml/symex" xmlns:wpg="http://schemas.microsoft.com/office/word/2010/wordprocessingGroup" xmlns:wpi="http://schemas.microsoft.com/office/word/2010/wordprocessingInk" xmlns:wne="http://schemas.microsoft.com/office/word/2006/wordml" xmlns:wps="http://schemas.microsoft.com/office/word/2010/wordprocessingShape" mc:Ignorable="w14 w15 w16se w16cid w16 w16cex wp14">
+<w:ftr xmlns:wpc="http://schemas.microsoft.com/office/word/2010/wordprocessingCanvas" xmlns:cx="http://schemas.microsoft.com/office/drawing/2014/chartex" xmlns:cx1="http://schemas.microsoft.com/office/drawing/2015/9/8/chartex" xmlns:cx2="http://schemas.microsoft.com/office/drawing/2015/10/21/chartex" xmlns:cx3="http://schemas.microsoft.com/office/drawing/2016/5/9/chartex" xmlns:cx4="http://schemas.microsoft.com/office/drawing/2016/5/10/chartex" xmlns:cx5="http://schemas.microsoft.com/office/drawing/2016/5/11/chartex" xmlns:cx6="http://schemas.microsoft.com/office/drawing/2016/5/12/chartex" xmlns:cx7="http://schemas.microsoft.com/office/drawing/2016/5/13/chartex" xmlns:cx8="http://schemas.microsoft.com/office/drawing/2016/5/14/chartex" xmlns:mc="http://schemas.openxmlformats.org/markup-compatibility/2006" xmlns:aink="http://schemas.microsoft.com/office/drawing/2016/ink" xmlns:am3d="http://schemas.microsoft.com/office/drawing/2017/model3d" xmlns:o="urn:schemas-microsoft-com:office:office" xmlns:r="http://schemas.openxmlformats.org/officeDocument/2006/relationships" xmlns:m="http://schemas.openxmlformats.org/officeDocument/2006/math" xmlns:v="urn:schemas-microsoft-com:vml" xmlns:wp14="http://schemas.microsoft.com/office/word/2010/wordprocessingDrawing" xmlns:wp="http://schemas.openxmlformats.org/drawingml/2006/wordprocessingDrawing" xmlns:w10="urn:schemas-microsoft-com:office:word" xmlns:w="http://schemas.openxmlformats.org/wordprocessingml/2006/main" xmlns:w14="http://schemas.microsoft.com/office/word/2010/wordml" xmlns:w15="http://schemas.microsoft.com/office/word/2012/wordml" xmlns:w16cid="http://schemas.microsoft.com/office/word/2016/wordml/cid" xmlns:w16se="http://schemas.microsoft.com/office/word/2015/wordml/symex" xmlns:wpg="http://schemas.microsoft.com/office/word/2010/wordprocessingGroup" xmlns:wpi="http://schemas.microsoft.com/office/word/2010/wordprocessingInk" xmlns:wne="http://schemas.microsoft.com/office/word/2006/wordml" xmlns:wps="http://schemas.microsoft.com/office/word/2010/wordprocessingShape" mc:Ignorable="w14 w15 w16se w16cid wp14">
   <w:p>
     <w:pPr>
       <w:pStyle w:val="Footer"/>
@@ -593,7 +631,7 @@
 </file>
 
 <file path=word/footnotes.xml><?xml version="1.0" encoding="utf-8"?>
-<w:footnotes xmlns:wpc="http://schemas.microsoft.com/office/word/2010/wordprocessingCanvas" xmlns:cx="http://schemas.microsoft.com/office/drawing/2014/chartex" xmlns:cx1="http://schemas.microsoft.com/office/drawing/2015/9/8/chartex" xmlns:cx2="http://schemas.microsoft.com/office/drawing/2015/10/21/chartex" xmlns:cx3="http://schemas.microsoft.com/office/drawing/2016/5/9/chartex" xmlns:cx4="http://schemas.microsoft.com/office/drawing/2016/5/10/chartex" xmlns:cx5="http://schemas.microsoft.com/office/drawing/2016/5/11/chartex" xmlns:cx6="http://schemas.microsoft.com/office/drawing/2016/5/12/chartex" xmlns:cx7="http://schemas.microsoft.com/office/drawing/2016/5/13/chartex" xmlns:cx8="http://schemas.microsoft.com/office/drawing/2016/5/14/chartex" xmlns:mc="http://schemas.openxmlformats.org/markup-compatibility/2006" xmlns:aink="http://schemas.microsoft.com/office/drawing/2016/ink" xmlns:am3d="http://schemas.microsoft.com/office/drawing/2017/model3d" xmlns:o="urn:schemas-microsoft-com:office:office" xmlns:r="http://schemas.openxmlformats.org/officeDocument/2006/relationships" xmlns:m="http://schemas.openxmlformats.org/officeDocument/2006/math" xmlns:v="urn:schemas-microsoft-com:vml" xmlns:wp14="http://schemas.microsoft.com/office/word/2010/wordprocessingDrawing" xmlns:wp="http://schemas.openxmlformats.org/drawingml/2006/wordprocessingDrawing" xmlns:w10="urn:schemas-microsoft-com:office:word" xmlns:w="http://schemas.openxmlformats.org/wordprocessingml/2006/main" xmlns:w14="http://schemas.microsoft.com/office/word/2010/wordml" xmlns:w15="http://schemas.microsoft.com/office/word/2012/wordml" xmlns:w16cex="http://schemas.microsoft.com/office/word/2018/wordml/cex" xmlns:w16cid="http://schemas.microsoft.com/office/word/2016/wordml/cid" xmlns:w16="http://schemas.microsoft.com/office/word/2018/wordml" xmlns:w16se="http://schemas.microsoft.com/office/word/2015/wordml/symex" xmlns:wpg="http://schemas.microsoft.com/office/word/2010/wordprocessingGroup" xmlns:wpi="http://schemas.microsoft.com/office/word/2010/wordprocessingInk" xmlns:wne="http://schemas.microsoft.com/office/word/2006/wordml" xmlns:wps="http://schemas.microsoft.com/office/word/2010/wordprocessingShape" mc:Ignorable="w14 w15 w16se w16cid w16 w16cex wp14">
+<w:footnotes xmlns:wpc="http://schemas.microsoft.com/office/word/2010/wordprocessingCanvas" xmlns:cx="http://schemas.microsoft.com/office/drawing/2014/chartex" xmlns:cx1="http://schemas.microsoft.com/office/drawing/2015/9/8/chartex" xmlns:cx2="http://schemas.microsoft.com/office/drawing/2015/10/21/chartex" xmlns:cx3="http://schemas.microsoft.com/office/drawing/2016/5/9/chartex" xmlns:cx4="http://schemas.microsoft.com/office/drawing/2016/5/10/chartex" xmlns:cx5="http://schemas.microsoft.com/office/drawing/2016/5/11/chartex" xmlns:cx6="http://schemas.microsoft.com/office/drawing/2016/5/12/chartex" xmlns:cx7="http://schemas.microsoft.com/office/drawing/2016/5/13/chartex" xmlns:cx8="http://schemas.microsoft.com/office/drawing/2016/5/14/chartex" xmlns:mc="http://schemas.openxmlformats.org/markup-compatibility/2006" xmlns:aink="http://schemas.microsoft.com/office/drawing/2016/ink" xmlns:am3d="http://schemas.microsoft.com/office/drawing/2017/model3d" xmlns:o="urn:schemas-microsoft-com:office:office" xmlns:r="http://schemas.openxmlformats.org/officeDocument/2006/relationships" xmlns:m="http://schemas.openxmlformats.org/officeDocument/2006/math" xmlns:v="urn:schemas-microsoft-com:vml" xmlns:wp14="http://schemas.microsoft.com/office/word/2010/wordprocessingDrawing" xmlns:wp="http://schemas.openxmlformats.org/drawingml/2006/wordprocessingDrawing" xmlns:w10="urn:schemas-microsoft-com:office:word" xmlns:w="http://schemas.openxmlformats.org/wordprocessingml/2006/main" xmlns:w14="http://schemas.microsoft.com/office/word/2010/wordml" xmlns:w15="http://schemas.microsoft.com/office/word/2012/wordml" xmlns:w16cid="http://schemas.microsoft.com/office/word/2016/wordml/cid" xmlns:w16se="http://schemas.microsoft.com/office/word/2015/wordml/symex" xmlns:wpg="http://schemas.microsoft.com/office/word/2010/wordprocessingGroup" xmlns:wpi="http://schemas.microsoft.com/office/word/2010/wordprocessingInk" xmlns:wne="http://schemas.microsoft.com/office/word/2006/wordml" xmlns:wps="http://schemas.microsoft.com/office/word/2010/wordprocessingShape" mc:Ignorable="w14 w15 w16se w16cid wp14">
   <w:footnote w:type="separator" w:id="-1">
     <w:p>
       <w:pPr>
@@ -618,7 +656,7 @@
 </file>
 
 <file path=word/header1.xml><?xml version="1.0" encoding="utf-8"?>
-<w:hdr xmlns:wpc="http://schemas.microsoft.com/office/word/2010/wordprocessingCanvas" xmlns:cx="http://schemas.microsoft.com/office/drawing/2014/chartex" xmlns:cx1="http://schemas.microsoft.com/office/drawing/2015/9/8/chartex" xmlns:cx2="http://schemas.microsoft.com/office/drawing/2015/10/21/chartex" xmlns:cx3="http://schemas.microsoft.com/office/drawing/2016/5/9/chartex" xmlns:cx4="http://schemas.microsoft.com/office/drawing/2016/5/10/chartex" xmlns:cx5="http://schemas.microsoft.com/office/drawing/2016/5/11/chartex" xmlns:cx6="http://schemas.microsoft.com/office/drawing/2016/5/12/chartex" xmlns:cx7="http://schemas.microsoft.com/office/drawing/2016/5/13/chartex" xmlns:cx8="http://schemas.microsoft.com/office/drawing/2016/5/14/chartex" xmlns:mc="http://schemas.openxmlformats.org/markup-compatibility/2006" xmlns:aink="http://schemas.microsoft.com/office/drawing/2016/ink" xmlns:am3d="http://schemas.microsoft.com/office/drawing/2017/model3d" xmlns:o="urn:schemas-microsoft-com:office:office" xmlns:r="http://schemas.openxmlformats.org/officeDocument/2006/relationships" xmlns:m="http://schemas.openxmlformats.org/officeDocument/2006/math" xmlns:v="urn:schemas-microsoft-com:vml" xmlns:wp14="http://schemas.microsoft.com/office/word/2010/wordprocessingDrawing" xmlns:wp="http://schemas.openxmlformats.org/drawingml/2006/wordprocessingDrawing" xmlns:w10="urn:schemas-microsoft-com:office:word" xmlns:w="http://schemas.openxmlformats.org/wordprocessingml/2006/main" xmlns:w14="http://schemas.microsoft.com/office/word/2010/wordml" xmlns:w15="http://schemas.microsoft.com/office/word/2012/wordml" xmlns:w16cex="http://schemas.microsoft.com/office/word/2018/wordml/cex" xmlns:w16cid="http://schemas.microsoft.com/office/word/2016/wordml/cid" xmlns:w16="http://schemas.microsoft.com/office/word/2018/wordml" xmlns:w16se="http://schemas.microsoft.com/office/word/2015/wordml/symex" xmlns:wpg="http://schemas.microsoft.com/office/word/2010/wordprocessingGroup" xmlns:wpi="http://schemas.microsoft.com/office/word/2010/wordprocessingInk" xmlns:wne="http://schemas.microsoft.com/office/word/2006/wordml" xmlns:wps="http://schemas.microsoft.com/office/word/2010/wordprocessingShape" xmlns:a="http://schemas.openxmlformats.org/drawingml/2006/main" mc:Ignorable="w14 w15 w16se w16cid w16 w16cex wp14">
+<w:hdr xmlns:wpc="http://schemas.microsoft.com/office/word/2010/wordprocessingCanvas" xmlns:cx="http://schemas.microsoft.com/office/drawing/2014/chartex" xmlns:cx1="http://schemas.microsoft.com/office/drawing/2015/9/8/chartex" xmlns:cx2="http://schemas.microsoft.com/office/drawing/2015/10/21/chartex" xmlns:cx3="http://schemas.microsoft.com/office/drawing/2016/5/9/chartex" xmlns:cx4="http://schemas.microsoft.com/office/drawing/2016/5/10/chartex" xmlns:cx5="http://schemas.microsoft.com/office/drawing/2016/5/11/chartex" xmlns:cx6="http://schemas.microsoft.com/office/drawing/2016/5/12/chartex" xmlns:cx7="http://schemas.microsoft.com/office/drawing/2016/5/13/chartex" xmlns:cx8="http://schemas.microsoft.com/office/drawing/2016/5/14/chartex" xmlns:mc="http://schemas.openxmlformats.org/markup-compatibility/2006" xmlns:aink="http://schemas.microsoft.com/office/drawing/2016/ink" xmlns:am3d="http://schemas.microsoft.com/office/drawing/2017/model3d" xmlns:o="urn:schemas-microsoft-com:office:office" xmlns:r="http://schemas.openxmlformats.org/officeDocument/2006/relationships" xmlns:m="http://schemas.openxmlformats.org/officeDocument/2006/math" xmlns:v="urn:schemas-microsoft-com:vml" xmlns:wp14="http://schemas.microsoft.com/office/word/2010/wordprocessingDrawing" xmlns:wp="http://schemas.openxmlformats.org/drawingml/2006/wordprocessingDrawing" xmlns:w10="urn:schemas-microsoft-com:office:word" xmlns:w="http://schemas.openxmlformats.org/wordprocessingml/2006/main" xmlns:w14="http://schemas.microsoft.com/office/word/2010/wordml" xmlns:w15="http://schemas.microsoft.com/office/word/2012/wordml" xmlns:w16cid="http://schemas.microsoft.com/office/word/2016/wordml/cid" xmlns:w16se="http://schemas.microsoft.com/office/word/2015/wordml/symex" xmlns:wpg="http://schemas.microsoft.com/office/word/2010/wordprocessingGroup" xmlns:wpi="http://schemas.microsoft.com/office/word/2010/wordprocessingInk" xmlns:wne="http://schemas.microsoft.com/office/word/2006/wordml" xmlns:wps="http://schemas.microsoft.com/office/word/2010/wordprocessingShape" mc:Ignorable="w14 w15 w16se w16cid wp14">
   <w:p>
     <w:pPr>
       <w:pStyle w:val="Header"/>
@@ -700,7 +738,7 @@
                           <w:sdt>
                             <w:sdtPr>
                               <w:rPr>
-                                <w:rFonts w:ascii="Arial" w:hAnsi="Arial" w:eastAsia="Times New Roman" w:cs="Times New Roman"/>
+                                <w:rFonts w:ascii="Arial" w:eastAsia="Times New Roman" w:hAnsi="Arial" w:cs="Times New Roman"/>
                                 <w:sz w:val="28"/>
                                 <w:szCs w:val="28"/>
                               </w:rPr>
@@ -714,7 +752,7 @@
                             <w:sdtContent>
                               <w:r>
                                 <w:rPr>
-                                  <w:rFonts w:ascii="Arial" w:hAnsi="Arial" w:eastAsia="Times New Roman" w:cs="Times New Roman"/>
+                                  <w:rFonts w:ascii="Arial" w:eastAsia="Times New Roman" w:hAnsi="Arial" w:cs="Times New Roman"/>
                                   <w:sz w:val="28"/>
                                   <w:szCs w:val="28"/>
                                 </w:rPr>
@@ -724,7 +762,7 @@
                           </w:sdt>
                           <w:r>
                             <w:rPr>
-                              <w:rFonts w:ascii="Arial" w:hAnsi="Arial" w:eastAsia="Times New Roman" w:cs="Times New Roman"/>
+                              <w:rFonts w:ascii="Arial" w:eastAsia="Times New Roman" w:hAnsi="Arial" w:cs="Times New Roman"/>
                               <w:sz w:val="28"/>
                               <w:szCs w:val="28"/>
                             </w:rPr>
@@ -732,7 +770,7 @@
                           </w:r>
                           <w:r>
                             <w:rPr>
-                              <w:rFonts w:ascii="Arial" w:hAnsi="Arial" w:eastAsia="Times New Roman" w:cs="Times New Roman"/>
+                              <w:rFonts w:ascii="Arial" w:eastAsia="Times New Roman" w:hAnsi="Arial" w:cs="Times New Roman"/>
                               <w:sz w:val="28"/>
                               <w:szCs w:val="28"/>
                             </w:rPr>
@@ -740,7 +778,7 @@
                           </w:r>
                           <w:r>
                             <w:rPr>
-                              <w:rFonts w:ascii="Arial" w:hAnsi="Arial" w:eastAsia="Times New Roman" w:cs="Times New Roman"/>
+                              <w:rFonts w:ascii="Arial" w:eastAsia="Times New Roman" w:hAnsi="Arial" w:cs="Times New Roman"/>
                               <w:sz w:val="28"/>
                               <w:szCs w:val="28"/>
                             </w:rPr>
@@ -748,7 +786,7 @@
                           </w:r>
                           <w:r>
                             <w:rPr>
-                              <w:rFonts w:ascii="Arial" w:hAnsi="Arial" w:eastAsia="Times New Roman" w:cs="Times New Roman"/>
+                              <w:rFonts w:ascii="Arial" w:eastAsia="Times New Roman" w:hAnsi="Arial" w:cs="Times New Roman"/>
                               <w:sz w:val="28"/>
                               <w:szCs w:val="28"/>
                             </w:rPr>
@@ -777,7 +815,7 @@
         </mc:Choice>
         <mc:Fallback>
           <w:pict>
-            <v:rect id="Rectangle 197" style="position:absolute;margin-left:0;margin-top:18.65pt;width:559.5pt;height:21.25pt;z-index:-251657216;visibility:visible;mso-wrap-style:square;mso-width-percent:0;mso-height-percent:27;mso-wrap-distance-left:9.35pt;mso-wrap-distance-top:0;mso-wrap-distance-right:9.35pt;mso-wrap-distance-bottom:0;mso-position-horizontal:center;mso-position-horizontal-relative:margin;mso-position-vertical:absolute;mso-position-vertical-relative:page;mso-width-percent:0;mso-height-percent:27;mso-width-relative:margin;mso-height-relative:page;v-text-anchor:middle" o:spid="_x0000_s1026" o:allowoverlap="f" fillcolor="black [3213]" strokecolor="black [3213]" strokeweight="1pt" w14:anchorId="0211A701" o:gfxdata="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">
+            <v:rect w14:anchorId="0211A701" id="Rectangle 197" o:spid="_x0000_s1026" style="position:absolute;margin-left:0;margin-top:18.65pt;width:559.5pt;height:21.25pt;z-index:-251657216;visibility:visible;mso-wrap-style:square;mso-width-percent:0;mso-height-percent:27;mso-wrap-distance-left:9.35pt;mso-wrap-distance-top:0;mso-wrap-distance-right:9.35pt;mso-wrap-distance-bottom:0;mso-position-horizontal:center;mso-position-horizontal-relative:margin;mso-position-vertical:absolute;mso-position-vertical-relative:page;mso-width-percent:0;mso-height-percent:27;mso-width-relative:margin;mso-height-relative:page;v-text-anchor:middle" o:gfxdata="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" o:allowoverlap="f" fillcolor="black [3213]" strokecolor="black [3213]" strokeweight="1pt">
               <v:textbox style="mso-fit-shape-to-text:t">
                 <w:txbxContent>
                   <w:p>
@@ -797,7 +835,7 @@
                     <w:sdt>
                       <w:sdtPr>
                         <w:rPr>
-                          <w:rFonts w:ascii="Arial" w:hAnsi="Arial" w:eastAsia="Times New Roman" w:cs="Times New Roman"/>
+                          <w:rFonts w:ascii="Arial" w:eastAsia="Times New Roman" w:hAnsi="Arial" w:cs="Times New Roman"/>
                           <w:sz w:val="28"/>
                           <w:szCs w:val="28"/>
                         </w:rPr>
@@ -811,7 +849,7 @@
                       <w:sdtContent>
                         <w:r>
                           <w:rPr>
-                            <w:rFonts w:ascii="Arial" w:hAnsi="Arial" w:eastAsia="Times New Roman" w:cs="Times New Roman"/>
+                            <w:rFonts w:ascii="Arial" w:eastAsia="Times New Roman" w:hAnsi="Arial" w:cs="Times New Roman"/>
                             <w:sz w:val="28"/>
                             <w:szCs w:val="28"/>
                           </w:rPr>
@@ -821,7 +859,7 @@
                     </w:sdt>
                     <w:r>
                       <w:rPr>
-                        <w:rFonts w:ascii="Arial" w:hAnsi="Arial" w:eastAsia="Times New Roman" w:cs="Times New Roman"/>
+                        <w:rFonts w:ascii="Arial" w:eastAsia="Times New Roman" w:hAnsi="Arial" w:cs="Times New Roman"/>
                         <w:sz w:val="28"/>
                         <w:szCs w:val="28"/>
                       </w:rPr>
@@ -829,7 +867,7 @@
                     </w:r>
                     <w:r>
                       <w:rPr>
-                        <w:rFonts w:ascii="Arial" w:hAnsi="Arial" w:eastAsia="Times New Roman" w:cs="Times New Roman"/>
+                        <w:rFonts w:ascii="Arial" w:eastAsia="Times New Roman" w:hAnsi="Arial" w:cs="Times New Roman"/>
                         <w:sz w:val="28"/>
                         <w:szCs w:val="28"/>
                       </w:rPr>
@@ -837,7 +875,7 @@
                     </w:r>
                     <w:r>
                       <w:rPr>
-                        <w:rFonts w:ascii="Arial" w:hAnsi="Arial" w:eastAsia="Times New Roman" w:cs="Times New Roman"/>
+                        <w:rFonts w:ascii="Arial" w:eastAsia="Times New Roman" w:hAnsi="Arial" w:cs="Times New Roman"/>
                         <w:sz w:val="28"/>
                         <w:szCs w:val="28"/>
                       </w:rPr>
@@ -845,7 +883,7 @@
                     </w:r>
                     <w:r>
                       <w:rPr>
-                        <w:rFonts w:ascii="Arial" w:hAnsi="Arial" w:eastAsia="Times New Roman" w:cs="Times New Roman"/>
+                        <w:rFonts w:ascii="Arial" w:eastAsia="Times New Roman" w:hAnsi="Arial" w:cs="Times New Roman"/>
                         <w:sz w:val="28"/>
                         <w:szCs w:val="28"/>
                       </w:rPr>
@@ -865,10 +903,10 @@
 </file>
 
 <file path=word/numbering.xml><?xml version="1.0" encoding="utf-8"?>
-<w:numbering xmlns:wpc="http://schemas.microsoft.com/office/word/2010/wordprocessingCanvas" xmlns:cx="http://schemas.microsoft.com/office/drawing/2014/chartex" xmlns:cx1="http://schemas.microsoft.com/office/drawing/2015/9/8/chartex" xmlns:cx2="http://schemas.microsoft.com/office/drawing/2015/10/21/chartex" xmlns:cx3="http://schemas.microsoft.com/office/drawing/2016/5/9/chartex" xmlns:cx4="http://schemas.microsoft.com/office/drawing/2016/5/10/chartex" xmlns:cx5="http://schemas.microsoft.com/office/drawing/2016/5/11/chartex" xmlns:cx6="http://schemas.microsoft.com/office/drawing/2016/5/12/chartex" xmlns:cx7="http://schemas.microsoft.com/office/drawing/2016/5/13/chartex" xmlns:cx8="http://schemas.microsoft.com/office/drawing/2016/5/14/chartex" xmlns:mc="http://schemas.openxmlformats.org/markup-compatibility/2006" xmlns:aink="http://schemas.microsoft.com/office/drawing/2016/ink" xmlns:am3d="http://schemas.microsoft.com/office/drawing/2017/model3d" xmlns:o="urn:schemas-microsoft-com:office:office" xmlns:r="http://schemas.openxmlformats.org/officeDocument/2006/relationships" xmlns:m="http://schemas.openxmlformats.org/officeDocument/2006/math" xmlns:v="urn:schemas-microsoft-com:vml" xmlns:wp14="http://schemas.microsoft.com/office/word/2010/wordprocessingDrawing" xmlns:wp="http://schemas.openxmlformats.org/drawingml/2006/wordprocessingDrawing" xmlns:w10="urn:schemas-microsoft-com:office:word" xmlns:w="http://schemas.openxmlformats.org/wordprocessingml/2006/main" xmlns:w14="http://schemas.microsoft.com/office/word/2010/wordml" xmlns:w15="http://schemas.microsoft.com/office/word/2012/wordml" xmlns:w16cex="http://schemas.microsoft.com/office/word/2018/wordml/cex" xmlns:w16cid="http://schemas.microsoft.com/office/word/2016/wordml/cid" xmlns:w16="http://schemas.microsoft.com/office/word/2018/wordml" xmlns:w16se="http://schemas.microsoft.com/office/word/2015/wordml/symex" xmlns:wpg="http://schemas.microsoft.com/office/word/2010/wordprocessingGroup" xmlns:wpi="http://schemas.microsoft.com/office/word/2010/wordprocessingInk" xmlns:wne="http://schemas.microsoft.com/office/word/2006/wordml" xmlns:wps="http://schemas.microsoft.com/office/word/2010/wordprocessingShape" mc:Ignorable="w14 w15 w16se w16cid w16 w16cex wp14">
+<w:numbering xmlns:wpc="http://schemas.microsoft.com/office/word/2010/wordprocessingCanvas" xmlns:cx="http://schemas.microsoft.com/office/drawing/2014/chartex" xmlns:cx1="http://schemas.microsoft.com/office/drawing/2015/9/8/chartex" xmlns:cx2="http://schemas.microsoft.com/office/drawing/2015/10/21/chartex" xmlns:cx3="http://schemas.microsoft.com/office/drawing/2016/5/9/chartex" xmlns:cx4="http://schemas.microsoft.com/office/drawing/2016/5/10/chartex" xmlns:cx5="http://schemas.microsoft.com/office/drawing/2016/5/11/chartex" xmlns:cx6="http://schemas.microsoft.com/office/drawing/2016/5/12/chartex" xmlns:cx7="http://schemas.microsoft.com/office/drawing/2016/5/13/chartex" xmlns:cx8="http://schemas.microsoft.com/office/drawing/2016/5/14/chartex" xmlns:mc="http://schemas.openxmlformats.org/markup-compatibility/2006" xmlns:aink="http://schemas.microsoft.com/office/drawing/2016/ink" xmlns:am3d="http://schemas.microsoft.com/office/drawing/2017/model3d" xmlns:o="urn:schemas-microsoft-com:office:office" xmlns:r="http://schemas.openxmlformats.org/officeDocument/2006/relationships" xmlns:m="http://schemas.openxmlformats.org/officeDocument/2006/math" xmlns:v="urn:schemas-microsoft-com:vml" xmlns:wp14="http://schemas.microsoft.com/office/word/2010/wordprocessingDrawing" xmlns:wp="http://schemas.openxmlformats.org/drawingml/2006/wordprocessingDrawing" xmlns:w10="urn:schemas-microsoft-com:office:word" xmlns:w="http://schemas.openxmlformats.org/wordprocessingml/2006/main" xmlns:w14="http://schemas.microsoft.com/office/word/2010/wordml" xmlns:w15="http://schemas.microsoft.com/office/word/2012/wordml" xmlns:w16cid="http://schemas.microsoft.com/office/word/2016/wordml/cid" xmlns:w16se="http://schemas.microsoft.com/office/word/2015/wordml/symex" xmlns:wpg="http://schemas.microsoft.com/office/word/2010/wordprocessingGroup" xmlns:wpi="http://schemas.microsoft.com/office/word/2010/wordprocessingInk" xmlns:wne="http://schemas.microsoft.com/office/word/2006/wordml" xmlns:wps="http://schemas.microsoft.com/office/word/2010/wordprocessingShape" mc:Ignorable="w14 w15 w16se w16cid wp14">
   <w:numPicBullet w:numPicBulletId="0">
     <w:pict>
-      <v:shapetype id="_x0000_t75" coordsize="21600,21600" filled="f" stroked="f" o:spt="75" o:preferrelative="t" path="m@4@5l@4@11@9@11@9@5xe">
+      <v:shapetype id="_x0000_t75" coordsize="21600,21600" o:spt="75" o:preferrelative="t" path="m@4@5l@4@11@9@11@9@5xe" filled="f" stroked="f">
         <v:stroke joinstyle="miter"/>
         <v:formulas>
           <v:f eqn="if lineDrawn pixelLineWidth 0"/>
@@ -884,11 +922,11 @@
           <v:f eqn="prod @7 21600 pixelHeight"/>
           <v:f eqn="sum @10 21600 0"/>
         </v:formulas>
-        <v:path gradientshapeok="t" o:connecttype="rect" o:extrusionok="f"/>
+        <v:path o:extrusionok="f" gradientshapeok="t" o:connecttype="rect"/>
         <o:lock v:ext="edit" aspectratio="t"/>
       </v:shapetype>
-      <v:shape id="_x0000_i1027" style="width:11.25pt;height:28.5pt;visibility:visible;mso-wrap-style:square" o:bullet="t" type="#_x0000_t75">
-        <v:imagedata cropleft="1f" cropright="9193f" cropbottom="35028f" o:title="" r:id="rId1"/>
+      <v:shape id="_x0000_i1029" type="#_x0000_t75" style="width:11.25pt;height:28.5pt;visibility:visible;mso-wrap-style:square" o:bullet="t">
+        <v:imagedata r:id="rId1" o:title="" cropbottom="35028f" cropleft="1f" cropright="9193f"/>
       </v:shape>
     </w:pict>
   </w:numPicBullet>
@@ -1266,7 +1304,7 @@
         <w:ind w:left="1440" w:hanging="360"/>
       </w:pPr>
     </w:lvl>
-    <w:lvl w:ilvl="2" w:tplc="0409001B" w:tentative="1">
+    <w:lvl w:ilvl="2" w:tplc="0409001B">
       <w:start w:val="1"/>
       <w:numFmt w:val="lowerRoman"/>
       <w:lvlText w:val="%3."/>
@@ -1433,7 +1471,7 @@
         <w:ind w:left="1080" w:hanging="360"/>
       </w:pPr>
       <w:rPr>
-        <w:rFonts w:hint="default" w:ascii="Wingdings" w:hAnsi="Wingdings"/>
+        <w:rFonts w:ascii="Wingdings" w:hAnsi="Wingdings" w:hint="default"/>
       </w:rPr>
     </w:lvl>
     <w:lvl w:ilvl="1" w:tplc="04090003" w:tentative="1">
@@ -1445,7 +1483,7 @@
         <w:ind w:left="1800" w:hanging="360"/>
       </w:pPr>
       <w:rPr>
-        <w:rFonts w:hint="default" w:ascii="Courier New" w:hAnsi="Courier New" w:cs="Courier New"/>
+        <w:rFonts w:ascii="Courier New" w:hAnsi="Courier New" w:cs="Courier New" w:hint="default"/>
       </w:rPr>
     </w:lvl>
     <w:lvl w:ilvl="2" w:tplc="04090005" w:tentative="1">
@@ -1457,7 +1495,7 @@
         <w:ind w:left="2520" w:hanging="360"/>
       </w:pPr>
       <w:rPr>
-        <w:rFonts w:hint="default" w:ascii="Wingdings" w:hAnsi="Wingdings"/>
+        <w:rFonts w:ascii="Wingdings" w:hAnsi="Wingdings" w:hint="default"/>
       </w:rPr>
     </w:lvl>
     <w:lvl w:ilvl="3" w:tplc="04090001" w:tentative="1">
@@ -1469,7 +1507,7 @@
         <w:ind w:left="3240" w:hanging="360"/>
       </w:pPr>
       <w:rPr>
-        <w:rFonts w:hint="default" w:ascii="Symbol" w:hAnsi="Symbol"/>
+        <w:rFonts w:ascii="Symbol" w:hAnsi="Symbol" w:hint="default"/>
       </w:rPr>
     </w:lvl>
     <w:lvl w:ilvl="4" w:tplc="04090003" w:tentative="1">
@@ -1481,7 +1519,7 @@
         <w:ind w:left="3960" w:hanging="360"/>
       </w:pPr>
       <w:rPr>
-        <w:rFonts w:hint="default" w:ascii="Courier New" w:hAnsi="Courier New" w:cs="Courier New"/>
+        <w:rFonts w:ascii="Courier New" w:hAnsi="Courier New" w:cs="Courier New" w:hint="default"/>
       </w:rPr>
     </w:lvl>
     <w:lvl w:ilvl="5" w:tplc="04090005" w:tentative="1">
@@ -1493,7 +1531,7 @@
         <w:ind w:left="4680" w:hanging="360"/>
       </w:pPr>
       <w:rPr>
-        <w:rFonts w:hint="default" w:ascii="Wingdings" w:hAnsi="Wingdings"/>
+        <w:rFonts w:ascii="Wingdings" w:hAnsi="Wingdings" w:hint="default"/>
       </w:rPr>
     </w:lvl>
     <w:lvl w:ilvl="6" w:tplc="04090001" w:tentative="1">
@@ -1505,7 +1543,7 @@
         <w:ind w:left="5400" w:hanging="360"/>
       </w:pPr>
       <w:rPr>
-        <w:rFonts w:hint="default" w:ascii="Symbol" w:hAnsi="Symbol"/>
+        <w:rFonts w:ascii="Symbol" w:hAnsi="Symbol" w:hint="default"/>
       </w:rPr>
     </w:lvl>
     <w:lvl w:ilvl="7" w:tplc="04090003" w:tentative="1">
@@ -1517,7 +1555,7 @@
         <w:ind w:left="6120" w:hanging="360"/>
       </w:pPr>
       <w:rPr>
-        <w:rFonts w:hint="default" w:ascii="Courier New" w:hAnsi="Courier New" w:cs="Courier New"/>
+        <w:rFonts w:ascii="Courier New" w:hAnsi="Courier New" w:cs="Courier New" w:hint="default"/>
       </w:rPr>
     </w:lvl>
     <w:lvl w:ilvl="8" w:tplc="04090005" w:tentative="1">
@@ -1529,7 +1567,7 @@
         <w:ind w:left="6840" w:hanging="360"/>
       </w:pPr>
       <w:rPr>
-        <w:rFonts w:hint="default" w:ascii="Wingdings" w:hAnsi="Wingdings"/>
+        <w:rFonts w:ascii="Wingdings" w:hAnsi="Wingdings" w:hint="default"/>
       </w:rPr>
     </w:lvl>
   </w:abstractNum>
@@ -1722,7 +1760,7 @@
         <w:ind w:left="720" w:hanging="360"/>
       </w:pPr>
       <w:rPr>
-        <w:rFonts w:hint="default" w:ascii="Symbol" w:hAnsi="Symbol"/>
+        <w:rFonts w:ascii="Symbol" w:hAnsi="Symbol" w:hint="default"/>
       </w:rPr>
     </w:lvl>
     <w:lvl w:ilvl="1" w:tplc="9EE079C8" w:tentative="1">
@@ -1737,7 +1775,7 @@
         <w:ind w:left="1440" w:hanging="360"/>
       </w:pPr>
       <w:rPr>
-        <w:rFonts w:hint="default" w:ascii="Symbol" w:hAnsi="Symbol"/>
+        <w:rFonts w:ascii="Symbol" w:hAnsi="Symbol" w:hint="default"/>
       </w:rPr>
     </w:lvl>
     <w:lvl w:ilvl="2" w:tplc="6E60E646" w:tentative="1">
@@ -1752,7 +1790,7 @@
         <w:ind w:left="2160" w:hanging="360"/>
       </w:pPr>
       <w:rPr>
-        <w:rFonts w:hint="default" w:ascii="Symbol" w:hAnsi="Symbol"/>
+        <w:rFonts w:ascii="Symbol" w:hAnsi="Symbol" w:hint="default"/>
       </w:rPr>
     </w:lvl>
     <w:lvl w:ilvl="3" w:tplc="A4B4057C" w:tentative="1">
@@ -1767,7 +1805,7 @@
         <w:ind w:left="2880" w:hanging="360"/>
       </w:pPr>
       <w:rPr>
-        <w:rFonts w:hint="default" w:ascii="Symbol" w:hAnsi="Symbol"/>
+        <w:rFonts w:ascii="Symbol" w:hAnsi="Symbol" w:hint="default"/>
       </w:rPr>
     </w:lvl>
     <w:lvl w:ilvl="4" w:tplc="D34811E6" w:tentative="1">
@@ -1782,7 +1820,7 @@
         <w:ind w:left="3600" w:hanging="360"/>
       </w:pPr>
       <w:rPr>
-        <w:rFonts w:hint="default" w:ascii="Symbol" w:hAnsi="Symbol"/>
+        <w:rFonts w:ascii="Symbol" w:hAnsi="Symbol" w:hint="default"/>
       </w:rPr>
     </w:lvl>
     <w:lvl w:ilvl="5" w:tplc="269A375C" w:tentative="1">
@@ -1797,7 +1835,7 @@
         <w:ind w:left="4320" w:hanging="360"/>
       </w:pPr>
       <w:rPr>
-        <w:rFonts w:hint="default" w:ascii="Symbol" w:hAnsi="Symbol"/>
+        <w:rFonts w:ascii="Symbol" w:hAnsi="Symbol" w:hint="default"/>
       </w:rPr>
     </w:lvl>
     <w:lvl w:ilvl="6" w:tplc="47D8BC54" w:tentative="1">
@@ -1812,7 +1850,7 @@
         <w:ind w:left="5040" w:hanging="360"/>
       </w:pPr>
       <w:rPr>
-        <w:rFonts w:hint="default" w:ascii="Symbol" w:hAnsi="Symbol"/>
+        <w:rFonts w:ascii="Symbol" w:hAnsi="Symbol" w:hint="default"/>
       </w:rPr>
     </w:lvl>
     <w:lvl w:ilvl="7" w:tplc="93663198" w:tentative="1">
@@ -1827,7 +1865,7 @@
         <w:ind w:left="5760" w:hanging="360"/>
       </w:pPr>
       <w:rPr>
-        <w:rFonts w:hint="default" w:ascii="Symbol" w:hAnsi="Symbol"/>
+        <w:rFonts w:ascii="Symbol" w:hAnsi="Symbol" w:hint="default"/>
       </w:rPr>
     </w:lvl>
     <w:lvl w:ilvl="8" w:tplc="24567A38" w:tentative="1">
@@ -1842,7 +1880,7 @@
         <w:ind w:left="6480" w:hanging="360"/>
       </w:pPr>
       <w:rPr>
-        <w:rFonts w:hint="default" w:ascii="Symbol" w:hAnsi="Symbol"/>
+        <w:rFonts w:ascii="Symbol" w:hAnsi="Symbol" w:hint="default"/>
       </w:rPr>
     </w:lvl>
   </w:abstractNum>
@@ -2089,11 +2127,11 @@
 </file>
 
 <file path=word/styles.xml><?xml version="1.0" encoding="utf-8"?>
-<w:styles xmlns:mc="http://schemas.openxmlformats.org/markup-compatibility/2006" xmlns:r="http://schemas.openxmlformats.org/officeDocument/2006/relationships" xmlns:w="http://schemas.openxmlformats.org/wordprocessingml/2006/main" xmlns:w14="http://schemas.microsoft.com/office/word/2010/wordml" xmlns:w15="http://schemas.microsoft.com/office/word/2012/wordml" xmlns:w16cex="http://schemas.microsoft.com/office/word/2018/wordml/cex" xmlns:w16cid="http://schemas.microsoft.com/office/word/2016/wordml/cid" xmlns:w16="http://schemas.microsoft.com/office/word/2018/wordml" xmlns:w16se="http://schemas.microsoft.com/office/word/2015/wordml/symex" mc:Ignorable="w14 w15 w16se w16cid w16 w16cex">
+<w:styles xmlns:mc="http://schemas.openxmlformats.org/markup-compatibility/2006" xmlns:r="http://schemas.openxmlformats.org/officeDocument/2006/relationships" xmlns:w="http://schemas.openxmlformats.org/wordprocessingml/2006/main" xmlns:w14="http://schemas.microsoft.com/office/word/2010/wordml" xmlns:w15="http://schemas.microsoft.com/office/word/2012/wordml" xmlns:w16cid="http://schemas.microsoft.com/office/word/2016/wordml/cid" xmlns:w16se="http://schemas.microsoft.com/office/word/2015/wordml/symex" mc:Ignorable="w14 w15 w16se w16cid">
   <w:docDefaults>
     <w:rPrDefault>
       <w:rPr>
-        <w:rFonts w:asciiTheme="minorHAnsi" w:hAnsiTheme="minorHAnsi" w:eastAsiaTheme="minorHAnsi" w:cstheme="minorBidi"/>
+        <w:rFonts w:asciiTheme="minorHAnsi" w:eastAsiaTheme="minorHAnsi" w:hAnsiTheme="minorHAnsi" w:cstheme="minorBidi"/>
         <w:sz w:val="22"/>
         <w:szCs w:val="22"/>
         <w:lang w:val="en-US" w:eastAsia="en-US" w:bidi="ar-SA"/>
@@ -2105,17 +2143,17 @@
       </w:pPr>
     </w:pPrDefault>
   </w:docDefaults>
-  <w:latentStyles w:defLockedState="0" w:defUIPriority="99" w:defSemiHidden="0" w:defUnhideWhenUsed="0" w:defQFormat="0" w:count="376">
+  <w:latentStyles w:defLockedState="0" w:defUIPriority="99" w:defSemiHidden="0" w:defUnhideWhenUsed="0" w:defQFormat="0" w:count="377">
     <w:lsdException w:name="Normal" w:uiPriority="0" w:qFormat="1"/>
     <w:lsdException w:name="heading 1" w:uiPriority="9" w:qFormat="1"/>
-    <w:lsdException w:name="heading 2" w:uiPriority="9" w:semiHidden="1" w:unhideWhenUsed="1" w:qFormat="1"/>
-    <w:lsdException w:name="heading 3" w:uiPriority="9" w:semiHidden="1" w:unhideWhenUsed="1" w:qFormat="1"/>
-    <w:lsdException w:name="heading 4" w:uiPriority="9" w:semiHidden="1" w:unhideWhenUsed="1" w:qFormat="1"/>
-    <w:lsdException w:name="heading 5" w:uiPriority="9" w:semiHidden="1" w:unhideWhenUsed="1" w:qFormat="1"/>
-    <w:lsdException w:name="heading 6" w:uiPriority="9" w:semiHidden="1" w:unhideWhenUsed="1" w:qFormat="1"/>
-    <w:lsdException w:name="heading 7" w:uiPriority="9" w:semiHidden="1" w:unhideWhenUsed="1" w:qFormat="1"/>
-    <w:lsdException w:name="heading 8" w:uiPriority="9" w:semiHidden="1" w:unhideWhenUsed="1" w:qFormat="1"/>
-    <w:lsdException w:name="heading 9" w:uiPriority="9" w:semiHidden="1" w:unhideWhenUsed="1" w:qFormat="1"/>
+    <w:lsdException w:name="heading 2" w:semiHidden="1" w:uiPriority="9" w:unhideWhenUsed="1" w:qFormat="1"/>
+    <w:lsdException w:name="heading 3" w:semiHidden="1" w:uiPriority="9" w:unhideWhenUsed="1" w:qFormat="1"/>
+    <w:lsdException w:name="heading 4" w:semiHidden="1" w:uiPriority="9" w:unhideWhenUsed="1" w:qFormat="1"/>
+    <w:lsdException w:name="heading 5" w:semiHidden="1" w:uiPriority="9" w:unhideWhenUsed="1" w:qFormat="1"/>
+    <w:lsdException w:name="heading 6" w:semiHidden="1" w:uiPriority="9" w:unhideWhenUsed="1" w:qFormat="1"/>
+    <w:lsdException w:name="heading 7" w:semiHidden="1" w:uiPriority="9" w:unhideWhenUsed="1" w:qFormat="1"/>
+    <w:lsdException w:name="heading 8" w:semiHidden="1" w:uiPriority="9" w:unhideWhenUsed="1" w:qFormat="1"/>
+    <w:lsdException w:name="heading 9" w:semiHidden="1" w:uiPriority="9" w:unhideWhenUsed="1" w:qFormat="1"/>
     <w:lsdException w:name="index 1" w:semiHidden="1" w:unhideWhenUsed="1"/>
     <w:lsdException w:name="index 2" w:semiHidden="1" w:unhideWhenUsed="1"/>
     <w:lsdException w:name="index 3" w:semiHidden="1" w:unhideWhenUsed="1"/>
@@ -2125,22 +2163,22 @@
     <w:lsdException w:name="index 7" w:semiHidden="1" w:unhideWhenUsed="1"/>
     <w:lsdException w:name="index 8" w:semiHidden="1" w:unhideWhenUsed="1"/>
     <w:lsdException w:name="index 9" w:semiHidden="1" w:unhideWhenUsed="1"/>
-    <w:lsdException w:name="toc 1" w:uiPriority="39" w:semiHidden="1" w:unhideWhenUsed="1"/>
-    <w:lsdException w:name="toc 2" w:uiPriority="39" w:semiHidden="1" w:unhideWhenUsed="1"/>
-    <w:lsdException w:name="toc 3" w:uiPriority="39" w:semiHidden="1" w:unhideWhenUsed="1"/>
-    <w:lsdException w:name="toc 4" w:uiPriority="39" w:semiHidden="1" w:unhideWhenUsed="1"/>
-    <w:lsdException w:name="toc 5" w:uiPriority="39" w:semiHidden="1" w:unhideWhenUsed="1"/>
-    <w:lsdException w:name="toc 6" w:uiPriority="39" w:semiHidden="1" w:unhideWhenUsed="1"/>
-    <w:lsdException w:name="toc 7" w:uiPriority="39" w:semiHidden="1" w:unhideWhenUsed="1"/>
-    <w:lsdException w:name="toc 8" w:uiPriority="39" w:semiHidden="1" w:unhideWhenUsed="1"/>
-    <w:lsdException w:name="toc 9" w:uiPriority="39" w:semiHidden="1" w:unhideWhenUsed="1"/>
+    <w:lsdException w:name="toc 1" w:semiHidden="1" w:uiPriority="39" w:unhideWhenUsed="1"/>
+    <w:lsdException w:name="toc 2" w:semiHidden="1" w:uiPriority="39" w:unhideWhenUsed="1"/>
+    <w:lsdException w:name="toc 3" w:semiHidden="1" w:uiPriority="39" w:unhideWhenUsed="1"/>
+    <w:lsdException w:name="toc 4" w:semiHidden="1" w:uiPriority="39" w:unhideWhenUsed="1"/>
+    <w:lsdException w:name="toc 5" w:semiHidden="1" w:uiPriority="39" w:unhideWhenUsed="1"/>
+    <w:lsdException w:name="toc 6" w:semiHidden="1" w:uiPriority="39" w:unhideWhenUsed="1"/>
+    <w:lsdException w:name="toc 7" w:semiHidden="1" w:uiPriority="39" w:unhideWhenUsed="1"/>
+    <w:lsdException w:name="toc 8" w:semiHidden="1" w:uiPriority="39" w:unhideWhenUsed="1"/>
+    <w:lsdException w:name="toc 9" w:semiHidden="1" w:uiPriority="39" w:unhideWhenUsed="1"/>
     <w:lsdException w:name="Normal Indent" w:semiHidden="1" w:unhideWhenUsed="1"/>
     <w:lsdException w:name="footnote text" w:semiHidden="1" w:unhideWhenUsed="1"/>
     <w:lsdException w:name="annotation text" w:semiHidden="1" w:unhideWhenUsed="1"/>
     <w:lsdException w:name="header" w:semiHidden="1" w:unhideWhenUsed="1"/>
     <w:lsdException w:name="footer" w:semiHidden="1" w:unhideWhenUsed="1"/>
     <w:lsdException w:name="index heading" w:semiHidden="1" w:unhideWhenUsed="1"/>
-    <w:lsdException w:name="caption" w:uiPriority="35" w:semiHidden="1" w:unhideWhenUsed="1" w:qFormat="1"/>
+    <w:lsdException w:name="caption" w:semiHidden="1" w:uiPriority="35" w:unhideWhenUsed="1" w:qFormat="1"/>
     <w:lsdException w:name="table of figures" w:semiHidden="1" w:unhideWhenUsed="1"/>
     <w:lsdException w:name="envelope address" w:semiHidden="1" w:unhideWhenUsed="1"/>
     <w:lsdException w:name="envelope return" w:semiHidden="1" w:unhideWhenUsed="1"/>
@@ -2171,7 +2209,7 @@
     <w:lsdException w:name="Title" w:uiPriority="10" w:qFormat="1"/>
     <w:lsdException w:name="Closing" w:semiHidden="1" w:unhideWhenUsed="1"/>
     <w:lsdException w:name="Signature" w:semiHidden="1" w:unhideWhenUsed="1"/>
-    <w:lsdException w:name="Default Paragraph Font" w:uiPriority="1" w:semiHidden="1" w:unhideWhenUsed="1"/>
+    <w:lsdException w:name="Default Paragraph Font" w:semiHidden="1" w:uiPriority="1" w:unhideWhenUsed="1"/>
     <w:lsdException w:name="Body Text" w:semiHidden="1" w:unhideWhenUsed="1"/>
     <w:lsdException w:name="Body Text Indent" w:semiHidden="1" w:unhideWhenUsed="1"/>
     <w:lsdException w:name="List Continue" w:semiHidden="1" w:unhideWhenUsed="1"/>
@@ -2253,11 +2291,12 @@
     <w:lsdException w:name="Table Contemporary" w:semiHidden="1" w:unhideWhenUsed="1"/>
     <w:lsdException w:name="Table Elegant" w:semiHidden="1" w:unhideWhenUsed="1"/>
     <w:lsdException w:name="Table Professional" w:semiHidden="1" w:unhideWhenUsed="1"/>
+    <w:lsdException w:name="Table Subtle 1" w:semiHidden="1" w:unhideWhenUsed="1"/>
     <w:lsdException w:name="Table Subtle 2" w:semiHidden="1" w:unhideWhenUsed="1"/>
     <w:lsdException w:name="Table Web 1" w:semiHidden="1" w:unhideWhenUsed="1"/>
+    <w:lsdException w:name="Table Web 2" w:semiHidden="1" w:unhideWhenUsed="1"/>
     <w:lsdException w:name="Balloon Text" w:semiHidden="1" w:unhideWhenUsed="1"/>
     <w:lsdException w:name="Table Grid" w:uiPriority="39"/>
-    <w:lsdException w:name="Table Theme" w:semiHidden="1" w:unhideWhenUsed="1"/>
     <w:lsdException w:name="Placeholder Text" w:semiHidden="1"/>
     <w:lsdException w:name="No Spacing" w:uiPriority="1" w:qFormat="1"/>
     <w:lsdException w:name="Light Shading" w:uiPriority="60"/>
@@ -2367,8 +2406,8 @@
     <w:lsdException w:name="Subtle Reference" w:uiPriority="31" w:qFormat="1"/>
     <w:lsdException w:name="Intense Reference" w:uiPriority="32" w:qFormat="1"/>
     <w:lsdException w:name="Book Title" w:uiPriority="33" w:qFormat="1"/>
-    <w:lsdException w:name="Bibliography" w:uiPriority="37" w:semiHidden="1" w:unhideWhenUsed="1"/>
-    <w:lsdException w:name="TOC Heading" w:uiPriority="39" w:semiHidden="1" w:unhideWhenUsed="1" w:qFormat="1"/>
+    <w:lsdException w:name="Bibliography" w:semiHidden="1" w:uiPriority="37" w:unhideWhenUsed="1"/>
+    <w:lsdException w:name="TOC Heading" w:semiHidden="1" w:uiPriority="39" w:unhideWhenUsed="1" w:qFormat="1"/>
     <w:lsdException w:name="Plain Table 1" w:uiPriority="41"/>
     <w:lsdException w:name="Plain Table 2" w:uiPriority="42"/>
     <w:lsdException w:name="Plain Table 3" w:uiPriority="43"/>
@@ -2478,8 +2517,9 @@
     <w:lsdException w:name="Hashtag" w:semiHidden="1" w:unhideWhenUsed="1"/>
     <w:lsdException w:name="Unresolved Mention" w:semiHidden="1" w:unhideWhenUsed="1"/>
     <w:lsdException w:name="Smart Link" w:semiHidden="1" w:unhideWhenUsed="1"/>
+    <w:lsdException w:name="Smart Link Error" w:semiHidden="1" w:unhideWhenUsed="1"/>
   </w:latentStyles>
-  <w:style w:type="paragraph" w:styleId="Normal" w:default="1">
+  <w:style w:type="paragraph" w:default="1" w:styleId="Normal">
     <w:name w:val="Normal"/>
     <w:qFormat/>
   </w:style>
@@ -2498,7 +2538,7 @@
       <w:outlineLvl w:val="0"/>
     </w:pPr>
     <w:rPr>
-      <w:rFonts w:asciiTheme="majorHAnsi" w:hAnsiTheme="majorHAnsi" w:eastAsiaTheme="majorEastAsia" w:cstheme="majorBidi"/>
+      <w:rFonts w:asciiTheme="majorHAnsi" w:eastAsiaTheme="majorEastAsia" w:hAnsiTheme="majorHAnsi" w:cstheme="majorBidi"/>
       <w:color w:val="2E74B5" w:themeColor="accent1" w:themeShade="BF"/>
       <w:sz w:val="32"/>
       <w:szCs w:val="32"/>
@@ -2520,7 +2560,7 @@
       <w:outlineLvl w:val="1"/>
     </w:pPr>
     <w:rPr>
-      <w:rFonts w:asciiTheme="majorHAnsi" w:hAnsiTheme="majorHAnsi" w:eastAsiaTheme="majorEastAsia" w:cstheme="majorBidi"/>
+      <w:rFonts w:asciiTheme="majorHAnsi" w:eastAsiaTheme="majorEastAsia" w:hAnsiTheme="majorHAnsi" w:cstheme="majorBidi"/>
       <w:color w:val="2E74B5" w:themeColor="accent1" w:themeShade="BF"/>
       <w:sz w:val="26"/>
       <w:szCs w:val="26"/>
@@ -2543,19 +2583,19 @@
       <w:outlineLvl w:val="2"/>
     </w:pPr>
     <w:rPr>
-      <w:rFonts w:asciiTheme="majorHAnsi" w:hAnsiTheme="majorHAnsi" w:eastAsiaTheme="majorEastAsia" w:cstheme="majorBidi"/>
+      <w:rFonts w:asciiTheme="majorHAnsi" w:eastAsiaTheme="majorEastAsia" w:hAnsiTheme="majorHAnsi" w:cstheme="majorBidi"/>
       <w:color w:val="1F4D78" w:themeColor="accent1" w:themeShade="7F"/>
       <w:sz w:val="24"/>
       <w:szCs w:val="24"/>
     </w:rPr>
   </w:style>
-  <w:style w:type="character" w:styleId="DefaultParagraphFont" w:default="1">
+  <w:style w:type="character" w:default="1" w:styleId="DefaultParagraphFont">
     <w:name w:val="Default Paragraph Font"/>
     <w:uiPriority w:val="1"/>
     <w:semiHidden/>
     <w:unhideWhenUsed/>
   </w:style>
-  <w:style w:type="table" w:styleId="TableNormal" w:default="1">
+  <w:style w:type="table" w:default="1" w:styleId="TableNormal">
     <w:name w:val="Normal Table"/>
     <w:uiPriority w:val="99"/>
     <w:semiHidden/>
@@ -2570,7 +2610,7 @@
       </w:tblCellMar>
     </w:tblPr>
   </w:style>
-  <w:style w:type="numbering" w:styleId="NoList" w:default="1">
+  <w:style w:type="numbering" w:default="1" w:styleId="NoList">
     <w:name w:val="No List"/>
     <w:uiPriority w:val="99"/>
     <w:semiHidden/>
@@ -2591,7 +2631,7 @@
       <w:spacing w:after="0" w:line="240" w:lineRule="auto"/>
     </w:pPr>
   </w:style>
-  <w:style w:type="character" w:styleId="HeaderChar" w:customStyle="1">
+  <w:style w:type="character" w:customStyle="1" w:styleId="HeaderChar">
     <w:name w:val="Header Char"/>
     <w:basedOn w:val="DefaultParagraphFont"/>
     <w:link w:val="Header"/>
@@ -2613,7 +2653,7 @@
       <w:spacing w:after="0" w:line="240" w:lineRule="auto"/>
     </w:pPr>
   </w:style>
-  <w:style w:type="character" w:styleId="FooterChar" w:customStyle="1">
+  <w:style w:type="character" w:customStyle="1" w:styleId="FooterChar">
     <w:name w:val="Footer Char"/>
     <w:basedOn w:val="DefaultParagraphFont"/>
     <w:link w:val="Footer"/>
@@ -2631,20 +2671,20 @@
       <w:contextualSpacing/>
     </w:pPr>
   </w:style>
-  <w:style w:type="character" w:styleId="Heading1Char" w:customStyle="1">
+  <w:style w:type="character" w:customStyle="1" w:styleId="Heading1Char">
     <w:name w:val="Heading 1 Char"/>
     <w:basedOn w:val="DefaultParagraphFont"/>
     <w:link w:val="Heading1"/>
     <w:uiPriority w:val="9"/>
     <w:rsid w:val="00012451"/>
     <w:rPr>
-      <w:rFonts w:asciiTheme="majorHAnsi" w:hAnsiTheme="majorHAnsi" w:eastAsiaTheme="majorEastAsia" w:cstheme="majorBidi"/>
+      <w:rFonts w:asciiTheme="majorHAnsi" w:eastAsiaTheme="majorEastAsia" w:hAnsiTheme="majorHAnsi" w:cstheme="majorBidi"/>
       <w:color w:val="2E74B5" w:themeColor="accent1" w:themeShade="BF"/>
       <w:sz w:val="32"/>
       <w:szCs w:val="32"/>
     </w:rPr>
   </w:style>
-  <w:style w:type="character" w:styleId="Heading3Char" w:customStyle="1">
+  <w:style w:type="character" w:customStyle="1" w:styleId="Heading3Char">
     <w:name w:val="Heading 3 Char"/>
     <w:basedOn w:val="DefaultParagraphFont"/>
     <w:link w:val="Heading3"/>
@@ -2652,20 +2692,20 @@
     <w:semiHidden/>
     <w:rsid w:val="00CC679B"/>
     <w:rPr>
-      <w:rFonts w:asciiTheme="majorHAnsi" w:hAnsiTheme="majorHAnsi" w:eastAsiaTheme="majorEastAsia" w:cstheme="majorBidi"/>
+      <w:rFonts w:asciiTheme="majorHAnsi" w:eastAsiaTheme="majorEastAsia" w:hAnsiTheme="majorHAnsi" w:cstheme="majorBidi"/>
       <w:color w:val="1F4D78" w:themeColor="accent1" w:themeShade="7F"/>
       <w:sz w:val="24"/>
       <w:szCs w:val="24"/>
     </w:rPr>
   </w:style>
-  <w:style w:type="character" w:styleId="Heading2Char" w:customStyle="1">
+  <w:style w:type="character" w:customStyle="1" w:styleId="Heading2Char">
     <w:name w:val="Heading 2 Char"/>
     <w:basedOn w:val="DefaultParagraphFont"/>
     <w:link w:val="Heading2"/>
     <w:uiPriority w:val="9"/>
     <w:rsid w:val="00CC679B"/>
     <w:rPr>
-      <w:rFonts w:asciiTheme="majorHAnsi" w:hAnsiTheme="majorHAnsi" w:eastAsiaTheme="majorEastAsia" w:cstheme="majorBidi"/>
+      <w:rFonts w:asciiTheme="majorHAnsi" w:eastAsiaTheme="majorEastAsia" w:hAnsiTheme="majorHAnsi" w:cstheme="majorBidi"/>
       <w:color w:val="2E74B5" w:themeColor="accent1" w:themeShade="BF"/>
       <w:sz w:val="26"/>
       <w:szCs w:val="26"/>

</xml_diff>

<commit_message>
Added Content to Cards
Replaced card titles with actual content answering the 3 questions. More can be added as needed
</commit_message>
<xml_diff>
--- a/Ch3 Self Organizing Teams Demo.docx
+++ b/Ch3 Self Organizing Teams Demo.docx
@@ -254,8 +254,26 @@
           <w:numId w:val="10"/>
         </w:numPr>
       </w:pPr>
-      <w:bookmarkStart w:id="0" w:name="_GoBack"/>
-      <w:bookmarkEnd w:id="0"/>
+      <w:r>
+        <w:t>Respect</w:t>
+      </w:r>
+      <w:r>
+        <w:t xml:space="preserve"> </w:t>
+      </w:r>
+      <w:r>
+        <w:t xml:space="preserve">– </w:t>
+      </w:r>
+      <w:r>
+        <w:t xml:space="preserve">Treating colleagues with careful consideration </w:t>
+      </w:r>
+      <w:proofErr w:type="gramStart"/>
+      <w:r>
+        <w:t>in regard to</w:t>
+      </w:r>
+      <w:proofErr w:type="gramEnd"/>
+      <w:r>
+        <w:t xml:space="preserve"> their position on the team.</w:t>
+      </w:r>
     </w:p>
     <w:p>
       <w:pPr>
@@ -277,6 +295,9 @@
           <w:numId w:val="10"/>
         </w:numPr>
       </w:pPr>
+      <w:r>
+        <w:t>As a leader, a possible way of implementing this into a business is to hire people who understand the concept of “You give respect, you get respect”. Another way of doing this would be to go and spread it yourself. It may even have a more powerful effect if the leader is the one promulgating it.</w:t>
+      </w:r>
     </w:p>
     <w:p>
       <w:pPr>
@@ -298,7 +319,21 @@
           <w:numId w:val="10"/>
         </w:numPr>
       </w:pPr>
-    </w:p>
+      <w:bookmarkStart w:id="0" w:name="_GoBack"/>
+      <w:r>
+        <w:t xml:space="preserve">Respect is one of the most important aspects to a business, because without it, nothing would </w:t>
+      </w:r>
+      <w:r>
+        <w:t xml:space="preserve">ever be peacefully or efficiently accomplished. Respect is an attribute that affects the inner workings of a team, the core level of accomplishing a goal. If nobody can respect each other, no communication will </w:t>
+      </w:r>
+      <w:r>
+        <w:t>happen,</w:t>
+      </w:r>
+      <w:r>
+        <w:t xml:space="preserve"> and nothing will ever get done.</w:t>
+      </w:r>
+    </w:p>
+    <w:bookmarkEnd w:id="0"/>
     <w:p>
       <w:pPr>
         <w:pStyle w:val="ListParagraph"/>
@@ -494,6 +529,7 @@
         <w:pStyle w:val="Heading2"/>
       </w:pPr>
       <w:r>
+        <w:lastRenderedPageBreak/>
         <w:t>Submission</w:t>
       </w:r>
     </w:p>
@@ -767,13 +803,6 @@
                               <w:szCs w:val="28"/>
                             </w:rPr>
                             <w:tab/>
-                          </w:r>
-                          <w:r>
-                            <w:rPr>
-                              <w:rFonts w:ascii="Arial" w:eastAsia="Times New Roman" w:hAnsi="Arial" w:cs="Times New Roman"/>
-                              <w:sz w:val="28"/>
-                              <w:szCs w:val="28"/>
-                            </w:rPr>
                             <w:t>20 points</w:t>
                           </w:r>
                           <w:r>
@@ -783,13 +812,6 @@
                               <w:szCs w:val="28"/>
                             </w:rPr>
                             <w:tab/>
-                          </w:r>
-                          <w:r>
-                            <w:rPr>
-                              <w:rFonts w:ascii="Arial" w:eastAsia="Times New Roman" w:hAnsi="Arial" w:cs="Times New Roman"/>
-                              <w:sz w:val="28"/>
-                              <w:szCs w:val="28"/>
-                            </w:rPr>
                             <w:t>Self-Organizing Teams</w:t>
                           </w:r>
                         </w:p>
@@ -864,13 +886,6 @@
                         <w:szCs w:val="28"/>
                       </w:rPr>
                       <w:tab/>
-                    </w:r>
-                    <w:r>
-                      <w:rPr>
-                        <w:rFonts w:ascii="Arial" w:eastAsia="Times New Roman" w:hAnsi="Arial" w:cs="Times New Roman"/>
-                        <w:sz w:val="28"/>
-                        <w:szCs w:val="28"/>
-                      </w:rPr>
                       <w:t>20 points</w:t>
                     </w:r>
                     <w:r>
@@ -880,13 +895,6 @@
                         <w:szCs w:val="28"/>
                       </w:rPr>
                       <w:tab/>
-                    </w:r>
-                    <w:r>
-                      <w:rPr>
-                        <w:rFonts w:ascii="Arial" w:eastAsia="Times New Roman" w:hAnsi="Arial" w:cs="Times New Roman"/>
-                        <w:sz w:val="28"/>
-                        <w:szCs w:val="28"/>
-                      </w:rPr>
                       <w:t>Self-Organizing Teams</w:t>
                     </w:r>
                   </w:p>
@@ -925,7 +933,7 @@
         <v:path o:extrusionok="f" gradientshapeok="t" o:connecttype="rect"/>
         <o:lock v:ext="edit" aspectratio="t"/>
       </v:shapetype>
-      <v:shape id="_x0000_i1029" type="#_x0000_t75" style="width:11.25pt;height:28.5pt;visibility:visible;mso-wrap-style:square" o:bullet="t">
+      <v:shape id="_x0000_i1030" type="#_x0000_t75" style="width:11.25pt;height:28.5pt;visibility:visible;mso-wrap-style:square" o:bullet="t">
         <v:imagedata r:id="rId1" o:title="" cropbottom="35028f" cropleft="1f" cropright="9193f"/>
       </v:shape>
     </w:pict>
@@ -2249,6 +2257,7 @@
     <w:lsdException w:name="HTML Sample" w:semiHidden="1" w:unhideWhenUsed="1"/>
     <w:lsdException w:name="HTML Typewriter" w:semiHidden="1" w:unhideWhenUsed="1"/>
     <w:lsdException w:name="HTML Variable" w:semiHidden="1" w:unhideWhenUsed="1"/>
+    <w:lsdException w:name="Normal Table" w:semiHidden="1" w:unhideWhenUsed="1"/>
     <w:lsdException w:name="annotation subject" w:semiHidden="1" w:unhideWhenUsed="1"/>
     <w:lsdException w:name="No List" w:semiHidden="1" w:unhideWhenUsed="1"/>
     <w:lsdException w:name="Outline List 1" w:semiHidden="1" w:unhideWhenUsed="1"/>
@@ -2295,8 +2304,10 @@
     <w:lsdException w:name="Table Subtle 2" w:semiHidden="1" w:unhideWhenUsed="1"/>
     <w:lsdException w:name="Table Web 1" w:semiHidden="1" w:unhideWhenUsed="1"/>
     <w:lsdException w:name="Table Web 2" w:semiHidden="1" w:unhideWhenUsed="1"/>
+    <w:lsdException w:name="Table Web 3" w:semiHidden="1" w:unhideWhenUsed="1"/>
     <w:lsdException w:name="Balloon Text" w:semiHidden="1" w:unhideWhenUsed="1"/>
     <w:lsdException w:name="Table Grid" w:uiPriority="39"/>
+    <w:lsdException w:name="Table Theme" w:semiHidden="1" w:unhideWhenUsed="1"/>
     <w:lsdException w:name="Placeholder Text" w:semiHidden="1"/>
     <w:lsdException w:name="No Spacing" w:uiPriority="1" w:qFormat="1"/>
     <w:lsdException w:name="Light Shading" w:uiPriority="60"/>

</xml_diff>